<commit_message>
LAPR5-134 #asist #implementation DRP changes
</commit_message>
<xml_diff>
--- a/doc/Sprint D/asist/DRP_G51_3DI.docx
+++ b/doc/Sprint D/asist/DRP_G51_3DI.docx
@@ -673,52 +673,7 @@
           <w:sz w:val="24"/>
           <w:szCs w:val="24"/>
         </w:rPr>
-        <w:t xml:space="preserve">Data de Entrega: </w:t>
-      </w:r>
-      <w:r>
-        <w:rPr>
-          <w:b/>
-          <w:bCs/>
-          <w:sz w:val="24"/>
-          <w:szCs w:val="24"/>
-        </w:rPr>
-        <w:t>23</w:t>
-      </w:r>
-      <w:r>
-        <w:rPr>
-          <w:b/>
-          <w:bCs/>
-          <w:sz w:val="24"/>
-          <w:szCs w:val="24"/>
-        </w:rPr>
-        <w:t>/</w:t>
-      </w:r>
-      <w:r>
-        <w:rPr>
-          <w:b/>
-          <w:bCs/>
-          <w:sz w:val="24"/>
-          <w:szCs w:val="24"/>
-        </w:rPr>
-        <w:t>01</w:t>
-      </w:r>
-      <w:r>
-        <w:rPr>
-          <w:b/>
-          <w:bCs/>
-          <w:sz w:val="24"/>
-          <w:szCs w:val="24"/>
-        </w:rPr>
-        <w:t>/202</w:t>
-      </w:r>
-      <w:r>
-        <w:rPr>
-          <w:b/>
-          <w:bCs/>
-          <w:sz w:val="24"/>
-          <w:szCs w:val="24"/>
-        </w:rPr>
-        <w:t>2</w:t>
+        <w:t>Data de Entrega: 23/01/2022</w:t>
       </w:r>
     </w:p>
     <w:p/>
@@ -2119,63 +2074,45 @@
         <w:rPr>
           <w:rFonts w:asciiTheme="minorHAnsi" w:hAnsiTheme="minorHAnsi" w:cstheme="minorHAnsi"/>
         </w:rPr>
-        <w:t>plataformas tecnológicas</w:t>
-      </w:r>
-      <w:r>
+        <w:t xml:space="preserve">plataformas tecnológicas. </w:t>
+      </w:r>
+    </w:p>
+    <w:p>
+      <w:pPr>
+        <w:pStyle w:val="Default"/>
         <w:rPr>
           <w:rFonts w:asciiTheme="minorHAnsi" w:hAnsiTheme="minorHAnsi" w:cstheme="minorHAnsi"/>
         </w:rPr>
-        <w:t xml:space="preserve">. </w:t>
-      </w:r>
-    </w:p>
-    <w:p>
-      <w:pPr>
-        <w:pStyle w:val="Default"/>
+      </w:pPr>
+      <w:r>
         <w:rPr>
           <w:rFonts w:asciiTheme="minorHAnsi" w:hAnsiTheme="minorHAnsi" w:cstheme="minorHAnsi"/>
         </w:rPr>
-      </w:pPr>
+        <w:t xml:space="preserve">Este </w:t>
+      </w:r>
       <w:r>
         <w:rPr>
           <w:rFonts w:asciiTheme="minorHAnsi" w:hAnsiTheme="minorHAnsi" w:cstheme="minorHAnsi"/>
         </w:rPr>
-        <w:t xml:space="preserve">Este </w:t>
+        <w:t>D</w:t>
       </w:r>
       <w:r>
         <w:rPr>
           <w:rFonts w:asciiTheme="minorHAnsi" w:hAnsiTheme="minorHAnsi" w:cstheme="minorHAnsi"/>
         </w:rPr>
-        <w:t>D</w:t>
+        <w:t xml:space="preserve">ocumento </w:t>
       </w:r>
       <w:r>
         <w:rPr>
           <w:rFonts w:asciiTheme="minorHAnsi" w:hAnsiTheme="minorHAnsi" w:cstheme="minorHAnsi"/>
         </w:rPr>
-        <w:t xml:space="preserve">ocumento </w:t>
+        <w:t>sintetiza os</w:t>
       </w:r>
       <w:r>
         <w:rPr>
           <w:rFonts w:asciiTheme="minorHAnsi" w:hAnsiTheme="minorHAnsi" w:cstheme="minorHAnsi"/>
         </w:rPr>
-        <w:t>sintetiza os</w:t>
-      </w:r>
-      <w:r>
-        <w:rPr>
-          <w:rFonts w:asciiTheme="minorHAnsi" w:hAnsiTheme="minorHAnsi" w:cstheme="minorHAnsi"/>
-        </w:rPr>
-        <w:t xml:space="preserve"> nossos procedimentos recomendados. Na eventualidade de uma emergência</w:t>
-      </w:r>
-      <w:r>
-        <w:rPr>
-          <w:rFonts w:asciiTheme="minorHAnsi" w:hAnsiTheme="minorHAnsi" w:cstheme="minorHAnsi"/>
-        </w:rPr>
-        <w:t>.</w:t>
-      </w:r>
-      <w:r>
-        <w:rPr>
-          <w:rFonts w:asciiTheme="minorHAnsi" w:hAnsiTheme="minorHAnsi" w:cstheme="minorHAnsi"/>
-        </w:rPr>
-        <w:t xml:space="preserve"> </w:t>
+        <w:t xml:space="preserve"> nossos procedimentos recomendados. Na eventualidade de uma emergência. </w:t>
       </w:r>
       <w:r>
         <w:rPr>
@@ -3292,6 +3229,11 @@
           <w:tcPr>
             <w:cnfStyle w:val="001000000000" w:firstRow="0" w:lastRow="0" w:firstColumn="1" w:lastColumn="0" w:oddVBand="0" w:evenVBand="0" w:oddHBand="0" w:evenHBand="0" w:firstRowFirstColumn="0" w:firstRowLastColumn="0" w:lastRowFirstColumn="0" w:lastRowLastColumn="0"/>
             <w:tcW w:w="1864" w:type="dxa"/>
+            <w:tcBorders>
+              <w:top w:val="single" w:sz="4" w:space="0" w:color="auto"/>
+              <w:bottom w:val="single" w:sz="4" w:space="0" w:color="auto"/>
+              <w:right w:val="single" w:sz="4" w:space="0" w:color="auto"/>
+            </w:tcBorders>
           </w:tcPr>
           <w:p>
             <w:pPr>
@@ -3322,6 +3264,12 @@
         <w:tc>
           <w:tcPr>
             <w:tcW w:w="1867" w:type="dxa"/>
+            <w:tcBorders>
+              <w:top w:val="single" w:sz="4" w:space="0" w:color="auto"/>
+              <w:left w:val="single" w:sz="4" w:space="0" w:color="auto"/>
+              <w:bottom w:val="single" w:sz="4" w:space="0" w:color="auto"/>
+              <w:right w:val="single" w:sz="4" w:space="0" w:color="auto"/>
+            </w:tcBorders>
           </w:tcPr>
           <w:p>
             <w:pPr>
@@ -3353,6 +3301,12 @@
         <w:tc>
           <w:tcPr>
             <w:tcW w:w="1411" w:type="dxa"/>
+            <w:tcBorders>
+              <w:top w:val="single" w:sz="4" w:space="0" w:color="auto"/>
+              <w:left w:val="single" w:sz="4" w:space="0" w:color="auto"/>
+              <w:bottom w:val="single" w:sz="4" w:space="0" w:color="auto"/>
+              <w:right w:val="single" w:sz="4" w:space="0" w:color="auto"/>
+            </w:tcBorders>
           </w:tcPr>
           <w:p>
             <w:pPr>
@@ -3384,6 +3338,12 @@
         <w:tc>
           <w:tcPr>
             <w:tcW w:w="1581" w:type="dxa"/>
+            <w:tcBorders>
+              <w:top w:val="single" w:sz="4" w:space="0" w:color="auto"/>
+              <w:left w:val="single" w:sz="4" w:space="0" w:color="auto"/>
+              <w:bottom w:val="single" w:sz="4" w:space="0" w:color="auto"/>
+              <w:right w:val="single" w:sz="4" w:space="0" w:color="auto"/>
+            </w:tcBorders>
           </w:tcPr>
           <w:p>
             <w:pPr>
@@ -3439,6 +3399,12 @@
         <w:tc>
           <w:tcPr>
             <w:tcW w:w="820" w:type="dxa"/>
+            <w:tcBorders>
+              <w:top w:val="single" w:sz="4" w:space="0" w:color="auto"/>
+              <w:left w:val="single" w:sz="4" w:space="0" w:color="auto"/>
+              <w:bottom w:val="single" w:sz="4" w:space="0" w:color="auto"/>
+              <w:right w:val="single" w:sz="4" w:space="0" w:color="auto"/>
+            </w:tcBorders>
           </w:tcPr>
           <w:p>
             <w:pPr>
@@ -3496,6 +3462,12 @@
         <w:tc>
           <w:tcPr>
             <w:tcW w:w="820" w:type="dxa"/>
+            <w:tcBorders>
+              <w:top w:val="single" w:sz="4" w:space="0" w:color="auto"/>
+              <w:left w:val="single" w:sz="4" w:space="0" w:color="auto"/>
+              <w:bottom w:val="single" w:sz="4" w:space="0" w:color="auto"/>
+              <w:right w:val="single" w:sz="4" w:space="0" w:color="auto"/>
+            </w:tcBorders>
           </w:tcPr>
           <w:p>
             <w:pPr>
@@ -3527,6 +3499,11 @@
         <w:tc>
           <w:tcPr>
             <w:tcW w:w="1602" w:type="dxa"/>
+            <w:tcBorders>
+              <w:top w:val="single" w:sz="4" w:space="0" w:color="auto"/>
+              <w:left w:val="single" w:sz="4" w:space="0" w:color="auto"/>
+              <w:bottom w:val="single" w:sz="4" w:space="0" w:color="auto"/>
+            </w:tcBorders>
           </w:tcPr>
           <w:p>
             <w:pPr>
@@ -3564,6 +3541,9 @@
           <w:tcPr>
             <w:cnfStyle w:val="001000000000" w:firstRow="0" w:lastRow="0" w:firstColumn="1" w:lastColumn="0" w:oddVBand="0" w:evenVBand="0" w:oddHBand="0" w:evenHBand="0" w:firstRowFirstColumn="0" w:firstRowLastColumn="0" w:lastRowFirstColumn="0" w:lastRowLastColumn="0"/>
             <w:tcW w:w="1864" w:type="dxa"/>
+            <w:tcBorders>
+              <w:top w:val="single" w:sz="4" w:space="0" w:color="auto"/>
+            </w:tcBorders>
             <w:shd w:val="clear" w:color="auto" w:fill="F7CAAC" w:themeFill="accent2" w:themeFillTint="66"/>
           </w:tcPr>
           <w:p>
@@ -3595,6 +3575,9 @@
         <w:tc>
           <w:tcPr>
             <w:tcW w:w="1867" w:type="dxa"/>
+            <w:tcBorders>
+              <w:top w:val="single" w:sz="4" w:space="0" w:color="auto"/>
+            </w:tcBorders>
             <w:shd w:val="clear" w:color="auto" w:fill="F7CAAC" w:themeFill="accent2" w:themeFillTint="66"/>
           </w:tcPr>
           <w:p>
@@ -3625,6 +3608,9 @@
         <w:tc>
           <w:tcPr>
             <w:tcW w:w="1411" w:type="dxa"/>
+            <w:tcBorders>
+              <w:top w:val="single" w:sz="4" w:space="0" w:color="auto"/>
+            </w:tcBorders>
             <w:shd w:val="clear" w:color="auto" w:fill="F7CAAC" w:themeFill="accent2" w:themeFillTint="66"/>
           </w:tcPr>
           <w:p>
@@ -3653,6 +3639,9 @@
         <w:tc>
           <w:tcPr>
             <w:tcW w:w="1581" w:type="dxa"/>
+            <w:tcBorders>
+              <w:top w:val="single" w:sz="4" w:space="0" w:color="auto"/>
+            </w:tcBorders>
             <w:shd w:val="clear" w:color="auto" w:fill="F7CAAC" w:themeFill="accent2" w:themeFillTint="66"/>
           </w:tcPr>
           <w:p>
@@ -3668,11 +3657,24 @@
                 <w:szCs w:val="24"/>
               </w:rPr>
             </w:pPr>
+            <w:proofErr w:type="spellStart"/>
+            <w:r>
+              <w:rPr>
+                <w:rFonts w:cstheme="minorHAnsi"/>
+                <w:sz w:val="24"/>
+                <w:szCs w:val="24"/>
+              </w:rPr>
+              <w:t>gateway</w:t>
+            </w:r>
+            <w:proofErr w:type="spellEnd"/>
           </w:p>
         </w:tc>
         <w:tc>
           <w:tcPr>
             <w:tcW w:w="820" w:type="dxa"/>
+            <w:tcBorders>
+              <w:top w:val="single" w:sz="4" w:space="0" w:color="auto"/>
+            </w:tcBorders>
             <w:shd w:val="clear" w:color="auto" w:fill="F7CAAC" w:themeFill="accent2" w:themeFillTint="66"/>
           </w:tcPr>
           <w:p>
@@ -3701,6 +3703,9 @@
         <w:tc>
           <w:tcPr>
             <w:tcW w:w="820" w:type="dxa"/>
+            <w:tcBorders>
+              <w:top w:val="single" w:sz="4" w:space="0" w:color="auto"/>
+            </w:tcBorders>
             <w:shd w:val="clear" w:color="auto" w:fill="F7CAAC" w:themeFill="accent2" w:themeFillTint="66"/>
           </w:tcPr>
           <w:p>
@@ -3729,6 +3734,9 @@
         <w:tc>
           <w:tcPr>
             <w:tcW w:w="1602" w:type="dxa"/>
+            <w:tcBorders>
+              <w:top w:val="single" w:sz="4" w:space="0" w:color="auto"/>
+            </w:tcBorders>
             <w:shd w:val="clear" w:color="auto" w:fill="F7CAAC" w:themeFill="accent2" w:themeFillTint="66"/>
           </w:tcPr>
           <w:p>
@@ -3860,6 +3868,16 @@
                 <w:szCs w:val="24"/>
               </w:rPr>
             </w:pPr>
+            <w:proofErr w:type="spellStart"/>
+            <w:r>
+              <w:rPr>
+                <w:rFonts w:cstheme="minorHAnsi"/>
+                <w:sz w:val="24"/>
+                <w:szCs w:val="24"/>
+              </w:rPr>
+              <w:t>gateway</w:t>
+            </w:r>
+            <w:proofErr w:type="spellEnd"/>
           </w:p>
         </w:tc>
         <w:tc>
@@ -4154,15 +4172,7 @@
                 <w:sz w:val="24"/>
                 <w:szCs w:val="24"/>
               </w:rPr>
-              <w:t xml:space="preserve"> </w:t>
-            </w:r>
-            <w:r>
-              <w:rPr>
-                <w:rFonts w:cstheme="minorHAnsi"/>
-                <w:sz w:val="24"/>
-                <w:szCs w:val="24"/>
-              </w:rPr>
-              <w:t>24H</w:t>
+              <w:t xml:space="preserve"> 24H</w:t>
             </w:r>
           </w:p>
         </w:tc>
@@ -4272,6 +4282,14 @@
                 <w:szCs w:val="24"/>
               </w:rPr>
             </w:pPr>
+            <w:r>
+              <w:rPr>
+                <w:rFonts w:cstheme="minorHAnsi"/>
+                <w:sz w:val="24"/>
+                <w:szCs w:val="24"/>
+              </w:rPr>
+              <w:t>todos</w:t>
+            </w:r>
           </w:p>
         </w:tc>
         <w:tc>
@@ -4468,6 +4486,18 @@
                 <w:szCs w:val="24"/>
               </w:rPr>
             </w:pPr>
+            <w:proofErr w:type="spellStart"/>
+            <w:proofErr w:type="gramStart"/>
+            <w:r>
+              <w:rPr>
+                <w:rFonts w:cstheme="minorHAnsi"/>
+                <w:sz w:val="24"/>
+                <w:szCs w:val="24"/>
+              </w:rPr>
+              <w:t>spa,plan</w:t>
+            </w:r>
+            <w:proofErr w:type="spellEnd"/>
+            <w:proofErr w:type="gramEnd"/>
           </w:p>
         </w:tc>
         <w:tc>
@@ -4688,6 +4718,16 @@
                 <w:szCs w:val="24"/>
               </w:rPr>
             </w:pPr>
+            <w:proofErr w:type="spellStart"/>
+            <w:r>
+              <w:rPr>
+                <w:rFonts w:cstheme="minorHAnsi"/>
+                <w:sz w:val="24"/>
+                <w:szCs w:val="24"/>
+              </w:rPr>
+              <w:t>gateway</w:t>
+            </w:r>
+            <w:proofErr w:type="spellEnd"/>
           </w:p>
         </w:tc>
         <w:tc>
@@ -4884,6 +4924,16 @@
                 <w:szCs w:val="24"/>
               </w:rPr>
             </w:pPr>
+            <w:proofErr w:type="spellStart"/>
+            <w:r>
+              <w:rPr>
+                <w:rFonts w:cstheme="minorHAnsi"/>
+                <w:sz w:val="24"/>
+                <w:szCs w:val="24"/>
+              </w:rPr>
+              <w:t>gateway</w:t>
+            </w:r>
+            <w:proofErr w:type="spellEnd"/>
           </w:p>
         </w:tc>
         <w:tc>
@@ -5109,6 +5159,11 @@
           <w:tcPr>
             <w:cnfStyle w:val="001000000000" w:firstRow="0" w:lastRow="0" w:firstColumn="1" w:lastColumn="0" w:oddVBand="0" w:evenVBand="0" w:oddHBand="0" w:evenHBand="0" w:firstRowFirstColumn="0" w:firstRowLastColumn="0" w:lastRowFirstColumn="0" w:lastRowLastColumn="0"/>
             <w:tcW w:w="1815" w:type="dxa"/>
+            <w:tcBorders>
+              <w:top w:val="single" w:sz="4" w:space="0" w:color="auto"/>
+              <w:bottom w:val="single" w:sz="4" w:space="0" w:color="auto"/>
+              <w:right w:val="single" w:sz="4" w:space="0" w:color="auto"/>
+            </w:tcBorders>
           </w:tcPr>
           <w:p>
             <w:pPr>
@@ -5139,6 +5194,11 @@
         <w:tc>
           <w:tcPr>
             <w:tcW w:w="8103" w:type="dxa"/>
+            <w:tcBorders>
+              <w:top w:val="single" w:sz="4" w:space="0" w:color="auto"/>
+              <w:left w:val="single" w:sz="4" w:space="0" w:color="auto"/>
+              <w:bottom w:val="single" w:sz="4" w:space="0" w:color="auto"/>
+            </w:tcBorders>
           </w:tcPr>
           <w:p>
             <w:pPr>
@@ -5186,6 +5246,9 @@
           <w:tcPr>
             <w:cnfStyle w:val="001000000000" w:firstRow="0" w:lastRow="0" w:firstColumn="1" w:lastColumn="0" w:oddVBand="0" w:evenVBand="0" w:oddHBand="0" w:evenHBand="0" w:firstRowFirstColumn="0" w:firstRowLastColumn="0" w:lastRowFirstColumn="0" w:lastRowLastColumn="0"/>
             <w:tcW w:w="1815" w:type="dxa"/>
+            <w:tcBorders>
+              <w:top w:val="single" w:sz="4" w:space="0" w:color="auto"/>
+            </w:tcBorders>
             <w:shd w:val="clear" w:color="auto" w:fill="F7CAAC" w:themeFill="accent2" w:themeFillTint="66"/>
           </w:tcPr>
           <w:p>
@@ -5217,6 +5280,9 @@
         <w:tc>
           <w:tcPr>
             <w:tcW w:w="8103" w:type="dxa"/>
+            <w:tcBorders>
+              <w:top w:val="single" w:sz="4" w:space="0" w:color="auto"/>
+            </w:tcBorders>
             <w:shd w:val="clear" w:color="auto" w:fill="F7CAAC" w:themeFill="accent2" w:themeFillTint="66"/>
           </w:tcPr>
           <w:p>
@@ -5349,16 +5415,7 @@
           <w:sz w:val="56"/>
           <w:szCs w:val="56"/>
         </w:rPr>
-        <w:t xml:space="preserve"> </w:t>
-      </w:r>
-      <w:r>
-        <w:rPr>
-          <w:rFonts w:ascii="Iskoola Pota" w:hAnsi="Iskoola Pota" w:cs="Iskoola Pota"/>
-          <w:color w:val="C00000"/>
-          <w:sz w:val="56"/>
-          <w:szCs w:val="56"/>
-        </w:rPr>
-        <w:t xml:space="preserve"> </w:t>
+        <w:t xml:space="preserve">  </w:t>
       </w:r>
     </w:p>
     <w:p>
@@ -5516,19 +5573,7 @@
         <w:rPr>
           <w:rFonts w:asciiTheme="minorHAnsi" w:hAnsiTheme="minorHAnsi" w:cstheme="minorHAnsi"/>
         </w:rPr>
-        <w:t xml:space="preserve"> Monitorização de eventos elétricos, mecânicos e de “vida” dos equipamentos </w:t>
-      </w:r>
-      <w:r>
-        <w:rPr>
-          <w:rFonts w:asciiTheme="minorHAnsi" w:hAnsiTheme="minorHAnsi" w:cstheme="minorHAnsi"/>
-        </w:rPr>
-        <w:t xml:space="preserve">       </w:t>
-      </w:r>
-      <w:r>
-        <w:rPr>
-          <w:rFonts w:asciiTheme="minorHAnsi" w:hAnsiTheme="minorHAnsi" w:cstheme="minorHAnsi"/>
-        </w:rPr>
-        <w:t xml:space="preserve">nos Centros de Dados; </w:t>
+        <w:t xml:space="preserve"> Monitorização de eventos elétricos, mecânicos e de “vida” dos equipamentos        nos Centros de Dados; </w:t>
       </w:r>
     </w:p>
     <w:p>
@@ -6025,6 +6070,11 @@
           <w:tcPr>
             <w:cnfStyle w:val="001000000000" w:firstRow="0" w:lastRow="0" w:firstColumn="1" w:lastColumn="0" w:oddVBand="0" w:evenVBand="0" w:oddHBand="0" w:evenHBand="0" w:firstRowFirstColumn="0" w:firstRowLastColumn="0" w:lastRowFirstColumn="0" w:lastRowLastColumn="0"/>
             <w:tcW w:w="2831" w:type="dxa"/>
+            <w:tcBorders>
+              <w:top w:val="single" w:sz="4" w:space="0" w:color="auto"/>
+              <w:bottom w:val="single" w:sz="4" w:space="0" w:color="auto"/>
+              <w:right w:val="single" w:sz="4" w:space="0" w:color="auto"/>
+            </w:tcBorders>
           </w:tcPr>
           <w:p>
             <w:pPr>
@@ -6046,6 +6096,12 @@
         <w:tc>
           <w:tcPr>
             <w:tcW w:w="2831" w:type="dxa"/>
+            <w:tcBorders>
+              <w:top w:val="single" w:sz="4" w:space="0" w:color="auto"/>
+              <w:left w:val="single" w:sz="4" w:space="0" w:color="auto"/>
+              <w:bottom w:val="single" w:sz="4" w:space="0" w:color="auto"/>
+              <w:right w:val="single" w:sz="4" w:space="0" w:color="auto"/>
+            </w:tcBorders>
           </w:tcPr>
           <w:p>
             <w:pPr>
@@ -6068,6 +6124,11 @@
         <w:tc>
           <w:tcPr>
             <w:tcW w:w="2832" w:type="dxa"/>
+            <w:tcBorders>
+              <w:top w:val="single" w:sz="4" w:space="0" w:color="auto"/>
+              <w:left w:val="single" w:sz="4" w:space="0" w:color="auto"/>
+              <w:bottom w:val="single" w:sz="4" w:space="0" w:color="auto"/>
+            </w:tcBorders>
           </w:tcPr>
           <w:p>
             <w:pPr>
@@ -6547,6 +6608,10 @@
           <w:tcPr>
             <w:cnfStyle w:val="001000000000" w:firstRow="0" w:lastRow="0" w:firstColumn="1" w:lastColumn="0" w:oddVBand="0" w:evenVBand="0" w:oddHBand="0" w:evenHBand="0" w:firstRowFirstColumn="0" w:firstRowLastColumn="0" w:lastRowFirstColumn="0" w:lastRowLastColumn="0"/>
             <w:tcW w:w="2122" w:type="dxa"/>
+            <w:tcBorders>
+              <w:top w:val="single" w:sz="4" w:space="0" w:color="auto"/>
+              <w:bottom w:val="single" w:sz="4" w:space="0" w:color="auto"/>
+            </w:tcBorders>
           </w:tcPr>
           <w:p>
             <w:pPr>
@@ -6925,6 +6990,10 @@
           <w:tcPr>
             <w:cnfStyle w:val="001000000000" w:firstRow="0" w:lastRow="0" w:firstColumn="1" w:lastColumn="0" w:oddVBand="0" w:evenVBand="0" w:oddHBand="0" w:evenHBand="0" w:firstRowFirstColumn="0" w:firstRowLastColumn="0" w:lastRowFirstColumn="0" w:lastRowLastColumn="0"/>
             <w:tcW w:w="2122" w:type="dxa"/>
+            <w:tcBorders>
+              <w:top w:val="single" w:sz="4" w:space="0" w:color="auto"/>
+              <w:bottom w:val="single" w:sz="4" w:space="0" w:color="auto"/>
+            </w:tcBorders>
           </w:tcPr>
           <w:p>
             <w:pPr>
@@ -13733,6 +13802,7 @@
   <w:style w:type="character" w:default="1" w:styleId="Tipodeletrapredefinidodopargrafo">
     <w:name w:val="Default Paragraph Font"/>
     <w:uiPriority w:val="1"/>
+    <w:semiHidden/>
     <w:unhideWhenUsed/>
   </w:style>
   <w:style w:type="table" w:default="1" w:styleId="Tabelanormal">

</xml_diff>

<commit_message>
LAPR5-134 #asist #implementation DRP
</commit_message>
<xml_diff>
--- a/doc/Sprint D/asist/DRP_G51_3DI.docx
+++ b/doc/Sprint D/asist/DRP_G51_3DI.docx
@@ -4282,14 +4282,16 @@
                 <w:szCs w:val="24"/>
               </w:rPr>
             </w:pPr>
-            <w:r>
-              <w:rPr>
-                <w:rFonts w:cstheme="minorHAnsi"/>
-                <w:sz w:val="24"/>
-                <w:szCs w:val="24"/>
-              </w:rPr>
-              <w:t>todos</w:t>
-            </w:r>
+            <w:proofErr w:type="spellStart"/>
+            <w:r>
+              <w:rPr>
+                <w:rFonts w:cstheme="minorHAnsi"/>
+                <w:sz w:val="24"/>
+                <w:szCs w:val="24"/>
+              </w:rPr>
+              <w:t>gateway</w:t>
+            </w:r>
+            <w:proofErr w:type="spellEnd"/>
           </w:p>
         </w:tc>
         <w:tc>

</xml_diff>